<commit_message>
Update final versions of files related to BMC MRM review.
</commit_message>
<xml_diff>
--- a/Papers/Paper 2 (BSL)/BMC MRM/Review 1/morina_fernandez_cabana_arratia_puig_R1.docx
+++ b/Papers/Paper 2 (BSL)/BMC MRM/Review 1/morina_fernandez_cabana_arratia_puig_R1.docx
@@ -883,7 +883,19 @@
               <w:rPr>
                 <w:rFonts w:ascii="Cambria Math" w:hAnsi="Cambria Math"/>
               </w:rPr>
-              <m:t>t-1</m:t>
+              <m:t>t</m:t>
+            </m:r>
+            <m:r>
+              <w:rPr>
+                <w:rFonts w:ascii="Cambria Math" w:hAnsi="Cambria Math"/>
+              </w:rPr>
+              <m:t>-</m:t>
+            </m:r>
+            <m:r>
+              <w:rPr>
+                <w:rFonts w:ascii="Cambria Math" w:hAnsi="Cambria Math"/>
+              </w:rPr>
+              <m:t>1</m:t>
             </m:r>
           </m:sub>
         </m:sSub>
@@ -1432,7 +1444,13 @@
                     <w:rPr>
                       <w:rFonts w:ascii="Cambria Math" w:hAnsi="Cambria Math"/>
                     </w:rPr>
-                    <m:t>1-ω</m:t>
+                    <m:t>1-</m:t>
+                  </m:r>
+                  <m:r>
+                    <w:rPr>
+                      <w:rFonts w:ascii="Cambria Math" w:hAnsi="Cambria Math"/>
+                    </w:rPr>
+                    <m:t>ω</m:t>
                   </m:r>
                 </m:e>
               </m:mr>
@@ -1442,7 +1460,13 @@
                     <w:rPr>
                       <w:rFonts w:ascii="Cambria Math" w:hAnsi="Cambria Math"/>
                     </w:rPr>
-                    <m:t>q⋅</m:t>
+                    <m:t>q</m:t>
+                  </m:r>
+                  <m:r>
+                    <w:rPr>
+                      <w:rFonts w:ascii="Cambria Math" w:hAnsi="Cambria Math"/>
+                    </w:rPr>
+                    <m:t>⋅</m:t>
                   </m:r>
                   <m:sSub>
                     <m:sSubPr>
@@ -1483,7 +1507,13 @@
                     <w:rPr>
                       <w:rFonts w:ascii="Cambria Math" w:hAnsi="Cambria Math"/>
                     </w:rPr>
-                    <m:t>ω,</m:t>
+                    <m:t>ω</m:t>
+                  </m:r>
+                  <m:r>
+                    <w:rPr>
+                      <w:rFonts w:ascii="Cambria Math" w:hAnsi="Cambria Math"/>
+                    </w:rPr>
+                    <m:t>,</m:t>
                   </m:r>
                 </m:e>
               </m:mr>
@@ -3446,7 +3476,19 @@
                     <w:rPr>
                       <w:rFonts w:ascii="Cambria Math" w:hAnsi="Cambria Math"/>
                     </w:rPr>
-                    <m:t>t-1</m:t>
+                    <m:t>t</m:t>
+                  </m:r>
+                  <m:r>
+                    <w:rPr>
+                      <w:rFonts w:ascii="Cambria Math" w:hAnsi="Cambria Math"/>
+                    </w:rPr>
+                    <m:t>-</m:t>
+                  </m:r>
+                  <m:r>
+                    <w:rPr>
+                      <w:rFonts w:ascii="Cambria Math" w:hAnsi="Cambria Math"/>
+                    </w:rPr>
+                    <m:t>1</m:t>
                   </m:r>
                 </m:sub>
               </m:sSub>
@@ -3609,7 +3651,19 @@
                     <w:rPr>
                       <w:rFonts w:ascii="Cambria Math" w:hAnsi="Cambria Math"/>
                     </w:rPr>
-                    <m:t>t-1</m:t>
+                    <m:t>t</m:t>
+                  </m:r>
+                  <m:r>
+                    <w:rPr>
+                      <w:rFonts w:ascii="Cambria Math" w:hAnsi="Cambria Math"/>
+                    </w:rPr>
+                    <m:t>-</m:t>
+                  </m:r>
+                  <m:r>
+                    <w:rPr>
+                      <w:rFonts w:ascii="Cambria Math" w:hAnsi="Cambria Math"/>
+                    </w:rPr>
+                    <m:t>1</m:t>
                   </m:r>
                 </m:sub>
                 <m:sup>
@@ -3726,7 +3780,19 @@
                 <w:rPr>
                   <w:rFonts w:ascii="Cambria Math" w:hAnsi="Cambria Math"/>
                 </w:rPr>
-                <m:t>+α⋅</m:t>
+                <m:t>+</m:t>
+              </m:r>
+              <m:r>
+                <w:rPr>
+                  <w:rFonts w:ascii="Cambria Math" w:hAnsi="Cambria Math"/>
+                </w:rPr>
+                <m:t>α</m:t>
+              </m:r>
+              <m:r>
+                <w:rPr>
+                  <w:rFonts w:ascii="Cambria Math" w:hAnsi="Cambria Math"/>
+                </w:rPr>
+                <m:t>⋅</m:t>
               </m:r>
               <m:sSub>
                 <m:sSubPr>
@@ -3749,7 +3815,19 @@
                     <w:rPr>
                       <w:rFonts w:ascii="Cambria Math" w:hAnsi="Cambria Math"/>
                     </w:rPr>
-                    <m:t>t-1</m:t>
+                    <m:t>t</m:t>
+                  </m:r>
+                  <m:r>
+                    <w:rPr>
+                      <w:rFonts w:ascii="Cambria Math" w:hAnsi="Cambria Math"/>
+                    </w:rPr>
+                    <m:t>-</m:t>
+                  </m:r>
+                  <m:r>
+                    <w:rPr>
+                      <w:rFonts w:ascii="Cambria Math" w:hAnsi="Cambria Math"/>
+                    </w:rPr>
+                    <m:t>1</m:t>
                   </m:r>
                 </m:sub>
               </m:sSub>
@@ -3858,7 +3936,19 @@
                 <w:rPr>
                   <w:rFonts w:ascii="Cambria Math" w:hAnsi="Cambria Math"/>
                 </w:rPr>
-                <m:t>+θ⋅</m:t>
+                <m:t>+</m:t>
+              </m:r>
+              <m:r>
+                <w:rPr>
+                  <w:rFonts w:ascii="Cambria Math" w:hAnsi="Cambria Math"/>
+                </w:rPr>
+                <m:t>θ</m:t>
+              </m:r>
+              <m:r>
+                <w:rPr>
+                  <w:rFonts w:ascii="Cambria Math" w:hAnsi="Cambria Math"/>
+                </w:rPr>
+                <m:t>⋅</m:t>
               </m:r>
               <m:sSub>
                 <m:sSubPr>
@@ -3881,7 +3971,19 @@
                     <w:rPr>
                       <w:rFonts w:ascii="Cambria Math" w:hAnsi="Cambria Math"/>
                     </w:rPr>
-                    <m:t>t-1</m:t>
+                    <m:t>t</m:t>
+                  </m:r>
+                  <m:r>
+                    <w:rPr>
+                      <w:rFonts w:ascii="Cambria Math" w:hAnsi="Cambria Math"/>
+                    </w:rPr>
+                    <m:t>-</m:t>
+                  </m:r>
+                  <m:r>
+                    <w:rPr>
+                      <w:rFonts w:ascii="Cambria Math" w:hAnsi="Cambria Math"/>
+                    </w:rPr>
+                    <m:t>1</m:t>
                   </m:r>
                 </m:sub>
               </m:sSub>
@@ -3990,7 +4092,19 @@
                 <w:rPr>
                   <w:rFonts w:ascii="Cambria Math" w:hAnsi="Cambria Math"/>
                 </w:rPr>
-                <m:t>+α⋅</m:t>
+                <m:t>+</m:t>
+              </m:r>
+              <m:r>
+                <w:rPr>
+                  <w:rFonts w:ascii="Cambria Math" w:hAnsi="Cambria Math"/>
+                </w:rPr>
+                <m:t>α</m:t>
+              </m:r>
+              <m:r>
+                <w:rPr>
+                  <w:rFonts w:ascii="Cambria Math" w:hAnsi="Cambria Math"/>
+                </w:rPr>
+                <m:t>⋅</m:t>
               </m:r>
               <m:sSub>
                 <m:sSubPr>
@@ -4013,7 +4127,19 @@
                     <w:rPr>
                       <w:rFonts w:ascii="Cambria Math" w:hAnsi="Cambria Math"/>
                     </w:rPr>
-                    <m:t>t-1</m:t>
+                    <m:t>t</m:t>
+                  </m:r>
+                  <m:r>
+                    <w:rPr>
+                      <w:rFonts w:ascii="Cambria Math" w:hAnsi="Cambria Math"/>
+                    </w:rPr>
+                    <m:t>-</m:t>
+                  </m:r>
+                  <m:r>
+                    <w:rPr>
+                      <w:rFonts w:ascii="Cambria Math" w:hAnsi="Cambria Math"/>
+                    </w:rPr>
+                    <m:t>1</m:t>
                   </m:r>
                 </m:sub>
               </m:sSub>
@@ -4021,7 +4147,19 @@
                 <w:rPr>
                   <w:rFonts w:ascii="Cambria Math" w:hAnsi="Cambria Math"/>
                 </w:rPr>
-                <m:t>+θ⋅</m:t>
+                <m:t>+</m:t>
+              </m:r>
+              <m:r>
+                <w:rPr>
+                  <w:rFonts w:ascii="Cambria Math" w:hAnsi="Cambria Math"/>
+                </w:rPr>
+                <m:t>θ</m:t>
+              </m:r>
+              <m:r>
+                <w:rPr>
+                  <w:rFonts w:ascii="Cambria Math" w:hAnsi="Cambria Math"/>
+                </w:rPr>
+                <m:t>⋅</m:t>
               </m:r>
               <m:sSub>
                 <m:sSubPr>
@@ -4044,7 +4182,19 @@
                     <w:rPr>
                       <w:rFonts w:ascii="Cambria Math" w:hAnsi="Cambria Math"/>
                     </w:rPr>
-                    <m:t>t-1</m:t>
+                    <m:t>t</m:t>
+                  </m:r>
+                  <m:r>
+                    <w:rPr>
+                      <w:rFonts w:ascii="Cambria Math" w:hAnsi="Cambria Math"/>
+                    </w:rPr>
+                    <m:t>-</m:t>
+                  </m:r>
+                  <m:r>
+                    <w:rPr>
+                      <w:rFonts w:ascii="Cambria Math" w:hAnsi="Cambria Math"/>
+                    </w:rPr>
+                    <m:t>1</m:t>
                   </m:r>
                 </m:sub>
               </m:sSub>
@@ -9407,13 +9557,7 @@
           <w:rPr>
             <w:rFonts w:ascii="Arial" w:hAnsi="Arial" w:cs="Arial"/>
           </w:rPr>
-          <w:t>8</w:t>
-        </w:r>
-        <w:r>
-          <w:rPr>
-            <w:rFonts w:ascii="Arial" w:hAnsi="Arial" w:cs="Arial"/>
-          </w:rPr>
-          <w:t xml:space="preserve">0 </w:t>
+          <w:t xml:space="preserve">80 </w:t>
         </w:r>
       </w:ins>
       <w:r>
@@ -17872,6 +18016,7 @@
     <w:p>
       <w:pPr>
         <w:pStyle w:val="BodyText"/>
+        <w:spacing w:line="360" w:lineRule="auto"/>
         <w:rPr>
           <w:rFonts w:ascii="Arial" w:hAnsi="Arial" w:cs="Arial"/>
         </w:rPr>
@@ -18644,6 +18789,36 @@
         </w:rPr>
         <w:t>Research funded by Fundación MAPFRE. This work was partially supported by grant RTI2018-096072-B-I00 from the Spanish Ministry of Science and Innovation and by the Spanish State Research Agency, through the Severo Ochoa and María de Maeztu Program for Centers and Units of Excellence in R&amp;D (CEX2020–001084-M). A.F-F acknowledges Agencia Estatal de Investigación for the financial support IJC2020-045188I/AEI/10.13039/501100011033.</w:t>
       </w:r>
+      <w:ins w:id="191" w:author="David Moriña Soler" w:date="2023-02-13T07:12:00Z">
+        <w:r>
+          <w:rPr>
+            <w:rFonts w:ascii="Arial" w:hAnsi="Arial" w:cs="Arial"/>
+          </w:rPr>
+          <w:t xml:space="preserve"> </w:t>
+        </w:r>
+        <w:r>
+          <w:rPr>
+            <w:rFonts w:ascii="Arial" w:hAnsi="Arial" w:cs="Arial"/>
+          </w:rPr>
+          <w:t>AC was partially financed by PID2021-123733NB-I00 (Ministerio de Ciencia e Innovación, Spain).  AC and AA were partially supported by Project "EcoDep" CY-AAP2020-0000000013 (</w:t>
+        </w:r>
+      </w:ins>
+      <w:ins w:id="192" w:author="David Moriña Soler" w:date="2023-02-13T07:40:00Z">
+        <w:r>
+          <w:rPr>
+            <w:rFonts w:ascii="Arial" w:hAnsi="Arial" w:cs="Arial"/>
+          </w:rPr>
+          <w:t>“</w:t>
+        </w:r>
+      </w:ins>
+      <w:ins w:id="193" w:author="David Moriña Soler" w:date="2023-02-13T07:12:00Z">
+        <w:r>
+          <w:rPr>
+            <w:rFonts w:ascii="Arial" w:hAnsi="Arial" w:cs="Arial"/>
+          </w:rPr>
+          <w:t>Investissements d'Avenir" ANR-16-IDEX-0008, France).</w:t>
+        </w:r>
+      </w:ins>
     </w:p>
     <w:p>
       <w:pPr>
@@ -18654,7 +18829,7 @@
           <w:color w:val="000000" w:themeColor="text1"/>
         </w:rPr>
       </w:pPr>
-      <w:bookmarkStart w:id="191" w:name="authors-contributions"/>
+      <w:bookmarkStart w:id="194" w:name="authors-contributions"/>
       <w:r>
         <w:rPr>
           <w:rFonts w:ascii="Arial" w:hAnsi="Arial" w:cs="Arial"/>
@@ -18662,7 +18837,7 @@
         </w:rPr>
         <w:t>Author’s contributions</w:t>
       </w:r>
-      <w:bookmarkEnd w:id="191"/>
+      <w:bookmarkEnd w:id="194"/>
     </w:p>
     <w:p>
       <w:pPr>
@@ -18688,7 +18863,7 @@
           <w:color w:val="000000" w:themeColor="text1"/>
         </w:rPr>
       </w:pPr>
-      <w:bookmarkStart w:id="192" w:name="acknowledgements"/>
+      <w:bookmarkStart w:id="195" w:name="acknowledgements"/>
       <w:r>
         <w:rPr>
           <w:rFonts w:ascii="Arial" w:hAnsi="Arial" w:cs="Arial"/>
@@ -18697,7 +18872,7 @@
         <w:lastRenderedPageBreak/>
         <w:t>Acknowledgements</w:t>
       </w:r>
-      <w:bookmarkEnd w:id="192"/>
+      <w:bookmarkEnd w:id="195"/>
     </w:p>
     <w:p>
       <w:pPr>
@@ -18723,9 +18898,9 @@
           <w:color w:val="000000" w:themeColor="text1"/>
         </w:rPr>
       </w:pPr>
-      <w:bookmarkStart w:id="193" w:name="ref-Alfonso2015"/>
-      <w:bookmarkStart w:id="194" w:name="refs"/>
-      <w:bookmarkEnd w:id="193"/>
+      <w:bookmarkStart w:id="196" w:name="ref-Alfonso2015"/>
+      <w:bookmarkStart w:id="197" w:name="refs"/>
+      <w:bookmarkEnd w:id="196"/>
       <w:r>
         <w:rPr>
           <w:rFonts w:ascii="Arial" w:hAnsi="Arial" w:cs="Arial"/>
@@ -18742,8 +18917,8 @@
           <w:rFonts w:ascii="Arial" w:hAnsi="Arial" w:cs="Arial"/>
         </w:rPr>
       </w:pPr>
-      <w:bookmarkStart w:id="195" w:name="ref-Sohrabi2020"/>
-      <w:bookmarkEnd w:id="195"/>
+      <w:bookmarkStart w:id="198" w:name="ref-Sohrabi2020"/>
+      <w:bookmarkEnd w:id="198"/>
       <w:r>
         <w:rPr>
           <w:rFonts w:ascii="Arial" w:hAnsi="Arial" w:cs="Arial"/>
@@ -18789,10 +18964,10 @@
           <w:rFonts w:ascii="Arial" w:hAnsi="Arial" w:cs="Arial"/>
         </w:rPr>
       </w:pPr>
-      <w:bookmarkStart w:id="196" w:name="ref-Bernard2014"/>
-      <w:bookmarkStart w:id="197" w:name="ref-Sohrabi20201"/>
-      <w:bookmarkEnd w:id="196"/>
-      <w:bookmarkEnd w:id="197"/>
+      <w:bookmarkStart w:id="199" w:name="ref-Bernard2014"/>
+      <w:bookmarkStart w:id="200" w:name="ref-Sohrabi20201"/>
+      <w:bookmarkEnd w:id="199"/>
+      <w:bookmarkEnd w:id="200"/>
       <w:r>
         <w:rPr>
           <w:rFonts w:ascii="Arial" w:hAnsi="Arial" w:cs="Arial"/>
@@ -18838,10 +19013,10 @@
           <w:rFonts w:ascii="Arial" w:hAnsi="Arial" w:cs="Arial"/>
         </w:rPr>
       </w:pPr>
-      <w:bookmarkStart w:id="198" w:name="ref-Arendt2013"/>
-      <w:bookmarkStart w:id="199" w:name="ref-Bernard20141"/>
-      <w:bookmarkEnd w:id="198"/>
-      <w:bookmarkEnd w:id="199"/>
+      <w:bookmarkStart w:id="201" w:name="ref-Arendt2013"/>
+      <w:bookmarkStart w:id="202" w:name="ref-Bernard20141"/>
+      <w:bookmarkEnd w:id="201"/>
+      <w:bookmarkEnd w:id="202"/>
       <w:r>
         <w:rPr>
           <w:rFonts w:ascii="Arial" w:hAnsi="Arial" w:cs="Arial"/>
@@ -18887,9 +19062,9 @@
           <w:rFonts w:ascii="Arial" w:hAnsi="Arial" w:cs="Arial"/>
         </w:rPr>
       </w:pPr>
-      <w:bookmarkStart w:id="200" w:name="ref-Arendt20131"/>
-      <w:bookmarkStart w:id="201" w:name="ref-Rosenman2006"/>
-      <w:bookmarkEnd w:id="200"/>
+      <w:bookmarkStart w:id="203" w:name="ref-Arendt20131"/>
+      <w:bookmarkStart w:id="204" w:name="ref-Rosenman2006"/>
+      <w:bookmarkEnd w:id="203"/>
       <w:r>
         <w:rPr>
           <w:rFonts w:ascii="Arial" w:hAnsi="Arial" w:cs="Arial"/>
@@ -18926,7 +19101,7 @@
         </w:rPr>
         <w:t>.</w:t>
       </w:r>
-      <w:bookmarkEnd w:id="201"/>
+      <w:bookmarkEnd w:id="204"/>
     </w:p>
     <w:p>
       <w:pPr>
@@ -18981,12 +19156,12 @@
           <w:rFonts w:ascii="Arial" w:hAnsi="Arial" w:cs="Arial"/>
         </w:rPr>
       </w:pPr>
-      <w:bookmarkStart w:id="202" w:name="ref-Winkelmann1996"/>
-      <w:bookmarkStart w:id="203" w:name="ref-An2019"/>
-      <w:bookmarkStart w:id="204" w:name="ref-Alfonso20151"/>
-      <w:bookmarkEnd w:id="202"/>
-      <w:bookmarkEnd w:id="203"/>
-      <w:bookmarkEnd w:id="204"/>
+      <w:bookmarkStart w:id="205" w:name="ref-Winkelmann1996"/>
+      <w:bookmarkStart w:id="206" w:name="ref-An2019"/>
+      <w:bookmarkStart w:id="207" w:name="ref-Alfonso20151"/>
+      <w:bookmarkEnd w:id="205"/>
+      <w:bookmarkEnd w:id="206"/>
+      <w:bookmarkEnd w:id="207"/>
       <w:r>
         <w:rPr>
           <w:rFonts w:ascii="Arial" w:hAnsi="Arial" w:cs="Arial"/>
@@ -19033,10 +19208,10 @@
           <w:rFonts w:ascii="Arial" w:hAnsi="Arial" w:cs="Arial"/>
         </w:rPr>
       </w:pPr>
-      <w:bookmarkStart w:id="205" w:name="ref-Gibbons2014"/>
-      <w:bookmarkStart w:id="206" w:name="ref-Winkelmann19961"/>
-      <w:bookmarkEnd w:id="205"/>
-      <w:bookmarkEnd w:id="206"/>
+      <w:bookmarkStart w:id="208" w:name="ref-Gibbons2014"/>
+      <w:bookmarkStart w:id="209" w:name="ref-Winkelmann19961"/>
+      <w:bookmarkEnd w:id="208"/>
+      <w:bookmarkEnd w:id="209"/>
       <w:r>
         <w:rPr>
           <w:rFonts w:ascii="Arial" w:hAnsi="Arial" w:cs="Arial"/>
@@ -19082,10 +19257,10 @@
           <w:rFonts w:ascii="Arial" w:hAnsi="Arial" w:cs="Arial"/>
         </w:rPr>
       </w:pPr>
-      <w:bookmarkStart w:id="207" w:name="ref-Stocks2018"/>
-      <w:bookmarkStart w:id="208" w:name="ref-Gibbons20141"/>
-      <w:bookmarkEnd w:id="207"/>
-      <w:bookmarkEnd w:id="208"/>
+      <w:bookmarkStart w:id="210" w:name="ref-Stocks2018"/>
+      <w:bookmarkStart w:id="211" w:name="ref-Gibbons20141"/>
+      <w:bookmarkEnd w:id="210"/>
+      <w:bookmarkEnd w:id="211"/>
       <w:r>
         <w:rPr>
           <w:rFonts w:ascii="Arial" w:hAnsi="Arial" w:cs="Arial"/>
@@ -19131,10 +19306,10 @@
           <w:rFonts w:ascii="Arial" w:hAnsi="Arial" w:cs="Arial"/>
         </w:rPr>
       </w:pPr>
-      <w:bookmarkStart w:id="209" w:name="ref-Azmon2014"/>
-      <w:bookmarkStart w:id="210" w:name="ref-Stocks20181"/>
-      <w:bookmarkEnd w:id="209"/>
-      <w:bookmarkEnd w:id="210"/>
+      <w:bookmarkStart w:id="212" w:name="ref-Azmon2014"/>
+      <w:bookmarkStart w:id="213" w:name="ref-Stocks20181"/>
+      <w:bookmarkEnd w:id="212"/>
+      <w:bookmarkEnd w:id="213"/>
       <w:r>
         <w:rPr>
           <w:rFonts w:ascii="Arial" w:hAnsi="Arial" w:cs="Arial"/>
@@ -19180,10 +19355,10 @@
           <w:rFonts w:ascii="Arial" w:hAnsi="Arial" w:cs="Arial"/>
         </w:rPr>
       </w:pPr>
-      <w:bookmarkStart w:id="211" w:name="ref-Magal2018"/>
-      <w:bookmarkStart w:id="212" w:name="ref-Azmon20141"/>
-      <w:bookmarkEnd w:id="211"/>
-      <w:bookmarkEnd w:id="212"/>
+      <w:bookmarkStart w:id="214" w:name="ref-Magal2018"/>
+      <w:bookmarkStart w:id="215" w:name="ref-Azmon20141"/>
+      <w:bookmarkEnd w:id="214"/>
+      <w:bookmarkEnd w:id="215"/>
       <w:r>
         <w:rPr>
           <w:rFonts w:ascii="Arial" w:hAnsi="Arial" w:cs="Arial"/>
@@ -19229,10 +19404,10 @@
           <w:rFonts w:ascii="Arial" w:hAnsi="Arial" w:cs="Arial"/>
         </w:rPr>
       </w:pPr>
-      <w:bookmarkStart w:id="213" w:name="ref-Stoner2019"/>
-      <w:bookmarkStart w:id="214" w:name="ref-Magal20181"/>
-      <w:bookmarkEnd w:id="213"/>
-      <w:bookmarkEnd w:id="214"/>
+      <w:bookmarkStart w:id="216" w:name="ref-Stoner2019"/>
+      <w:bookmarkStart w:id="217" w:name="ref-Magal20181"/>
+      <w:bookmarkEnd w:id="216"/>
+      <w:bookmarkEnd w:id="217"/>
       <w:r>
         <w:rPr>
           <w:rFonts w:ascii="Arial" w:hAnsi="Arial" w:cs="Arial"/>
@@ -19278,10 +19453,10 @@
           <w:rFonts w:ascii="Arial" w:hAnsi="Arial" w:cs="Arial"/>
         </w:rPr>
       </w:pPr>
-      <w:bookmarkStart w:id="215" w:name="ref-RCoreTeam2019"/>
-      <w:bookmarkStart w:id="216" w:name="ref-Stoner20191"/>
-      <w:bookmarkEnd w:id="215"/>
-      <w:bookmarkEnd w:id="216"/>
+      <w:bookmarkStart w:id="218" w:name="ref-RCoreTeam2019"/>
+      <w:bookmarkStart w:id="219" w:name="ref-Stoner20191"/>
+      <w:bookmarkEnd w:id="218"/>
+      <w:bookmarkEnd w:id="219"/>
       <w:r>
         <w:rPr>
           <w:rFonts w:ascii="Arial" w:hAnsi="Arial" w:cs="Arial"/>
@@ -19314,10 +19489,10 @@
           <w:rFonts w:ascii="Arial" w:hAnsi="Arial" w:cs="Arial"/>
         </w:rPr>
       </w:pPr>
-      <w:bookmarkStart w:id="217" w:name="ref-JohannesBracher2019"/>
-      <w:bookmarkStart w:id="218" w:name="ref-RCoreTeam20191"/>
-      <w:bookmarkEnd w:id="217"/>
-      <w:bookmarkEnd w:id="218"/>
+      <w:bookmarkStart w:id="220" w:name="ref-JohannesBracher2019"/>
+      <w:bookmarkStart w:id="221" w:name="ref-RCoreTeam20191"/>
+      <w:bookmarkEnd w:id="220"/>
+      <w:bookmarkEnd w:id="221"/>
       <w:r>
         <w:rPr>
           <w:rFonts w:ascii="Arial" w:hAnsi="Arial" w:cs="Arial"/>
@@ -19363,10 +19538,10 @@
           <w:rFonts w:ascii="Arial" w:hAnsi="Arial" w:cs="Arial"/>
         </w:rPr>
       </w:pPr>
-      <w:bookmarkStart w:id="219" w:name="ref-Oran2020"/>
-      <w:bookmarkStart w:id="220" w:name="ref-JohannesBracher20191"/>
-      <w:bookmarkEnd w:id="219"/>
-      <w:bookmarkEnd w:id="220"/>
+      <w:bookmarkStart w:id="222" w:name="ref-Oran2020"/>
+      <w:bookmarkStart w:id="223" w:name="ref-JohannesBracher20191"/>
+      <w:bookmarkEnd w:id="222"/>
+      <w:bookmarkEnd w:id="223"/>
       <w:r>
         <w:rPr>
           <w:rFonts w:ascii="Arial" w:hAnsi="Arial" w:cs="Arial"/>
@@ -19413,10 +19588,10 @@
           <w:rFonts w:ascii="Arial" w:hAnsi="Arial" w:cs="Arial"/>
         </w:rPr>
       </w:pPr>
-      <w:bookmarkStart w:id="221" w:name="ref-Fernandez-Fontelo2016"/>
-      <w:bookmarkStart w:id="222" w:name="ref-Oran20201"/>
-      <w:bookmarkEnd w:id="221"/>
-      <w:bookmarkEnd w:id="222"/>
+      <w:bookmarkStart w:id="224" w:name="ref-Fernandez-Fontelo2016"/>
+      <w:bookmarkStart w:id="225" w:name="ref-Oran20201"/>
+      <w:bookmarkEnd w:id="224"/>
+      <w:bookmarkEnd w:id="225"/>
       <w:r>
         <w:rPr>
           <w:rFonts w:ascii="Arial" w:hAnsi="Arial" w:cs="Arial"/>
@@ -19463,28 +19638,25 @@
           <w:lang w:val="es-ES_tradnl"/>
         </w:rPr>
       </w:pPr>
-      <w:bookmarkStart w:id="223" w:name="ref-FernandezFontelo2019"/>
-      <w:bookmarkStart w:id="224" w:name="ref-Fernandez-Fontelo20161"/>
-      <w:bookmarkEnd w:id="223"/>
-      <w:bookmarkEnd w:id="224"/>
-      <w:r>
-        <w:rPr>
-          <w:rFonts w:ascii="Arial" w:hAnsi="Arial" w:cs="Arial"/>
-          <w:lang w:val="es-ES_tradnl"/>
+      <w:bookmarkStart w:id="226" w:name="ref-FernandezFontelo2019"/>
+      <w:bookmarkStart w:id="227" w:name="ref-Fernandez-Fontelo20161"/>
+      <w:bookmarkEnd w:id="226"/>
+      <w:bookmarkEnd w:id="227"/>
+      <w:r>
+        <w:rPr>
+          <w:rFonts w:ascii="Arial" w:hAnsi="Arial" w:cs="Arial"/>
         </w:rPr>
         <w:t>[16] Fernández</w:t>
       </w:r>
       <w:r>
         <w:rPr>
           <w:rFonts w:ascii="Cambria Math" w:hAnsi="Cambria Math" w:cs="Cambria Math"/>
-          <w:lang w:val="es-ES_tradnl"/>
         </w:rPr>
         <w:t>‐</w:t>
       </w:r>
       <w:r>
         <w:rPr>
           <w:rFonts w:ascii="Arial" w:hAnsi="Arial" w:cs="Arial"/>
-          <w:lang w:val="es-ES_tradnl"/>
         </w:rPr>
         <w:t xml:space="preserve">Fontelo, Amanda, Alejandra Cabaña, Harry Joe, Pedro Puig, and David Moriña. </w:t>
       </w:r>
@@ -19547,12 +19719,13 @@
         <w:spacing w:line="360" w:lineRule="auto"/>
         <w:rPr>
           <w:rFonts w:ascii="Arial" w:hAnsi="Arial" w:cs="Arial"/>
+          <w:lang w:val="es-ES_tradnl"/>
         </w:rPr>
       </w:pPr>
-      <w:bookmarkStart w:id="225" w:name="ref-Fernandez-Fontelo2020"/>
-      <w:bookmarkStart w:id="226" w:name="ref-FernandezFontelo20191"/>
-      <w:bookmarkEnd w:id="225"/>
-      <w:bookmarkEnd w:id="226"/>
+      <w:bookmarkStart w:id="228" w:name="ref-Fernandez-Fontelo2020"/>
+      <w:bookmarkStart w:id="229" w:name="ref-FernandezFontelo20191"/>
+      <w:bookmarkEnd w:id="228"/>
+      <w:bookmarkEnd w:id="229"/>
       <w:r>
         <w:rPr>
           <w:rFonts w:ascii="Arial" w:hAnsi="Arial" w:cs="Arial"/>
@@ -19570,6 +19743,7 @@
         <w:rPr>
           <w:rFonts w:ascii="Arial" w:hAnsi="Arial" w:cs="Arial"/>
           <w:i/>
+          <w:lang w:val="es-ES_tradnl"/>
         </w:rPr>
         <w:t xml:space="preserve">PLoS </w:t>
       </w:r>
@@ -19578,6 +19752,7 @@
           <w:rFonts w:ascii="Arial" w:hAnsi="Arial" w:cs="Arial"/>
           <w:i/>
           <w:color w:val="000000" w:themeColor="text1"/>
+          <w:lang w:val="es-ES_tradnl"/>
         </w:rPr>
         <w:t>ONE</w:t>
       </w:r>
@@ -19585,6 +19760,7 @@
         <w:rPr>
           <w:rFonts w:ascii="Arial" w:hAnsi="Arial" w:cs="Arial"/>
           <w:color w:val="000000" w:themeColor="text1"/>
+          <w:lang w:val="es-ES_tradnl"/>
         </w:rPr>
         <w:t xml:space="preserve"> 15 (12 December): e0242956. </w:t>
       </w:r>
@@ -19594,6 +19770,7 @@
             <w:rStyle w:val="EnlladInternet"/>
             <w:rFonts w:ascii="Arial" w:hAnsi="Arial" w:cs="Arial"/>
             <w:color w:val="000000" w:themeColor="text1"/>
+            <w:lang w:val="es-ES_tradnl"/>
           </w:rPr>
           <w:t>https://doi.org/10.1371/journal.pone.0242956</w:t>
         </w:r>
@@ -19602,6 +19779,7 @@
         <w:rPr>
           <w:rFonts w:ascii="Arial" w:hAnsi="Arial" w:cs="Arial"/>
           <w:color w:val="000000" w:themeColor="text1"/>
+          <w:lang w:val="es-ES_tradnl"/>
         </w:rPr>
         <w:t>.</w:t>
       </w:r>
@@ -19614,10 +19792,10 @@
           <w:rFonts w:ascii="Arial" w:hAnsi="Arial" w:cs="Arial"/>
         </w:rPr>
       </w:pPr>
-      <w:bookmarkStart w:id="227" w:name="ref-Morina2021"/>
-      <w:bookmarkStart w:id="228" w:name="ref-Fernandez-Fontelo20201"/>
-      <w:bookmarkEnd w:id="227"/>
-      <w:bookmarkEnd w:id="228"/>
+      <w:bookmarkStart w:id="230" w:name="ref-Morina2021"/>
+      <w:bookmarkStart w:id="231" w:name="ref-Fernandez-Fontelo20201"/>
+      <w:bookmarkEnd w:id="230"/>
+      <w:bookmarkEnd w:id="231"/>
       <w:r>
         <w:rPr>
           <w:rFonts w:ascii="Arial" w:hAnsi="Arial" w:cs="Arial"/>
@@ -19670,13 +19848,14 @@
           <w:rFonts w:ascii="Arial" w:hAnsi="Arial" w:cs="Arial"/>
         </w:rPr>
       </w:pPr>
-      <w:bookmarkStart w:id="229" w:name="ref-Morina2020"/>
-      <w:bookmarkStart w:id="230" w:name="ref-Morina20211"/>
-      <w:bookmarkEnd w:id="229"/>
-      <w:bookmarkEnd w:id="230"/>
-      <w:r>
-        <w:rPr>
-          <w:rFonts w:ascii="Arial" w:hAnsi="Arial" w:cs="Arial"/>
+      <w:bookmarkStart w:id="232" w:name="ref-Morina2020"/>
+      <w:bookmarkStart w:id="233" w:name="ref-Morina20211"/>
+      <w:bookmarkEnd w:id="232"/>
+      <w:bookmarkEnd w:id="233"/>
+      <w:r>
+        <w:rPr>
+          <w:rFonts w:ascii="Arial" w:hAnsi="Arial" w:cs="Arial"/>
+          <w:lang w:val="es-ES_tradnl"/>
         </w:rPr>
         <w:t xml:space="preserve">[19] Moriña, David, Amanda Fernández-Fontelo, Alejandra Cabaña, and Pedro Puig. 2021. </w:t>
       </w:r>
@@ -19725,10 +19904,10 @@
           <w:rFonts w:ascii="Arial" w:hAnsi="Arial" w:cs="Arial"/>
         </w:rPr>
       </w:pPr>
-      <w:bookmarkStart w:id="231" w:name="ref-Wood2010"/>
-      <w:bookmarkStart w:id="232" w:name="ref-Morina20201"/>
-      <w:bookmarkEnd w:id="231"/>
-      <w:bookmarkEnd w:id="232"/>
+      <w:bookmarkStart w:id="234" w:name="ref-Wood2010"/>
+      <w:bookmarkStart w:id="235" w:name="ref-Morina20201"/>
+      <w:bookmarkEnd w:id="234"/>
+      <w:bookmarkEnd w:id="235"/>
       <w:r>
         <w:rPr>
           <w:rFonts w:ascii="Arial" w:hAnsi="Arial" w:cs="Arial"/>
@@ -19774,10 +19953,10 @@
           <w:rFonts w:ascii="Arial" w:hAnsi="Arial" w:cs="Arial"/>
         </w:rPr>
       </w:pPr>
-      <w:bookmarkStart w:id="233" w:name="ref-Price2018"/>
-      <w:bookmarkStart w:id="234" w:name="ref-Wood20101"/>
-      <w:bookmarkEnd w:id="233"/>
-      <w:bookmarkEnd w:id="234"/>
+      <w:bookmarkStart w:id="236" w:name="ref-Price2018"/>
+      <w:bookmarkStart w:id="237" w:name="ref-Wood20101"/>
+      <w:bookmarkEnd w:id="236"/>
+      <w:bookmarkEnd w:id="237"/>
       <w:r>
         <w:rPr>
           <w:rFonts w:ascii="Arial" w:hAnsi="Arial" w:cs="Arial"/>
@@ -19823,9 +20002,9 @@
           <w:rFonts w:ascii="Arial" w:hAnsi="Arial" w:cs="Arial"/>
         </w:rPr>
       </w:pPr>
-      <w:bookmarkStart w:id="235" w:name="ref-Price20181"/>
-      <w:bookmarkStart w:id="236" w:name="ref-BSLManual"/>
-      <w:bookmarkEnd w:id="235"/>
+      <w:bookmarkStart w:id="238" w:name="ref-Price20181"/>
+      <w:bookmarkStart w:id="239" w:name="ref-BSLManual"/>
+      <w:bookmarkEnd w:id="238"/>
       <w:r>
         <w:rPr>
           <w:rFonts w:ascii="Arial" w:hAnsi="Arial" w:cs="Arial"/>
@@ -19854,96 +20033,6 @@
             <w:color w:val="000000" w:themeColor="text1"/>
           </w:rPr>
           <w:t>https://CRAN.R-project.org/package=BSL</w:t>
-        </w:r>
-      </w:hyperlink>
-      <w:r>
-        <w:rPr>
-          <w:rFonts w:ascii="Arial" w:hAnsi="Arial" w:cs="Arial"/>
-          <w:color w:val="000000" w:themeColor="text1"/>
-        </w:rPr>
-        <w:t>.</w:t>
-      </w:r>
-      <w:bookmarkEnd w:id="236"/>
-    </w:p>
-    <w:p>
-      <w:pPr>
-        <w:pStyle w:val="Bibliography"/>
-        <w:spacing w:line="360" w:lineRule="auto"/>
-        <w:rPr>
-          <w:rFonts w:ascii="Arial" w:hAnsi="Arial" w:cs="Arial"/>
-        </w:rPr>
-      </w:pPr>
-      <w:r>
-        <w:rPr>
-          <w:rFonts w:ascii="Arial" w:hAnsi="Arial" w:cs="Arial"/>
-        </w:rPr>
-        <w:t xml:space="preserve">[23] An, Ziwen, Leah F South, and Christopher Drovandi. 2019a. “BSL: An R Package for Efficient Parameter Estimation for Simulation-Based Models via Bayesian Synthetic Likelihood.” </w:t>
-      </w:r>
-      <w:r>
-        <w:rPr>
-          <w:rFonts w:ascii="Arial" w:hAnsi="Arial" w:cs="Arial"/>
-          <w:i/>
-        </w:rPr>
-        <w:t>arXiv</w:t>
-      </w:r>
-      <w:r>
-        <w:rPr>
-          <w:rFonts w:ascii="Arial" w:hAnsi="Arial" w:cs="Arial"/>
-        </w:rPr>
-        <w:t xml:space="preserve">. </w:t>
-      </w:r>
-      <w:hyperlink r:id="rId32">
-        <w:r>
-          <w:rPr>
-            <w:rStyle w:val="EnlladInternet"/>
-            <w:rFonts w:ascii="Arial" w:hAnsi="Arial" w:cs="Arial"/>
-            <w:color w:val="000000" w:themeColor="text1"/>
-          </w:rPr>
-          <w:t>http://arxiv.org/abs/1907.10940v1</w:t>
-        </w:r>
-      </w:hyperlink>
-      <w:r>
-        <w:rPr>
-          <w:rFonts w:ascii="Arial" w:hAnsi="Arial" w:cs="Arial"/>
-          <w:color w:val="000000" w:themeColor="text1"/>
-        </w:rPr>
-        <w:t>.</w:t>
-      </w:r>
-    </w:p>
-    <w:p>
-      <w:pPr>
-        <w:pStyle w:val="Bibliography"/>
-        <w:spacing w:line="360" w:lineRule="auto"/>
-        <w:rPr>
-          <w:rFonts w:ascii="Arial" w:hAnsi="Arial" w:cs="Arial"/>
-        </w:rPr>
-      </w:pPr>
-      <w:bookmarkStart w:id="237" w:name="ref-Harkener2019"/>
-      <w:bookmarkStart w:id="238" w:name="ref-An20191"/>
-      <w:bookmarkStart w:id="239" w:name="ref-Kodra2018"/>
-      <w:bookmarkEnd w:id="237"/>
-      <w:bookmarkEnd w:id="238"/>
-      <w:r>
-        <w:rPr>
-          <w:rFonts w:ascii="Arial" w:hAnsi="Arial" w:cs="Arial"/>
-          <w:lang w:val="es-ES_tradnl"/>
-        </w:rPr>
-        <w:t xml:space="preserve">[24] Kodra, Yllka, Jérôme Weinbach, Manuel Posada-De-La-Paz, Alessio Coi, S Lydie Lemonnier, David van Enckevort, Marco Roos, et al. 2018. </w:t>
-      </w:r>
-      <w:r>
-        <w:rPr>
-          <w:rFonts w:ascii="Arial" w:hAnsi="Arial" w:cs="Arial"/>
-        </w:rPr>
-        <w:t xml:space="preserve">“Recommendations for improving the quality of rare disease registries.” MDPI AG. </w:t>
-      </w:r>
-      <w:hyperlink r:id="rId33">
-        <w:r>
-          <w:rPr>
-            <w:rStyle w:val="EnlladInternet"/>
-            <w:rFonts w:ascii="Arial" w:hAnsi="Arial" w:cs="Arial"/>
-            <w:color w:val="000000" w:themeColor="text1"/>
-          </w:rPr>
-          <w:t>https://doi.org/10.3390/ijerph15081644</w:t>
         </w:r>
       </w:hyperlink>
       <w:r>
@@ -19961,41 +20050,44 @@
         <w:spacing w:line="360" w:lineRule="auto"/>
         <w:rPr>
           <w:rFonts w:ascii="Arial" w:hAnsi="Arial" w:cs="Arial"/>
+          <w:lang w:val="es-ES_tradnl"/>
         </w:rPr>
       </w:pPr>
       <w:r>
         <w:rPr>
           <w:rFonts w:ascii="Arial" w:hAnsi="Arial" w:cs="Arial"/>
         </w:rPr>
-        <w:t xml:space="preserve">[25] Harkener, Sonja, Jürgen Stausberg, Christiane Hagel, and Roman Siddiqui. 2019. “Towards a Core Set of Indicators for Data Quality of Registries.” </w:t>
+        <w:t xml:space="preserve">[23] An, Ziwen, Leah F South, and Christopher Drovandi. 2019a. “BSL: An R Package for Efficient Parameter Estimation for Simulation-Based Models via Bayesian Synthetic Likelihood.” </w:t>
       </w:r>
       <w:r>
         <w:rPr>
           <w:rFonts w:ascii="Arial" w:hAnsi="Arial" w:cs="Arial"/>
           <w:i/>
         </w:rPr>
-        <w:t>Studies in Health Technology and Informatics</w:t>
-      </w:r>
-      <w:r>
-        <w:rPr>
-          <w:rFonts w:ascii="Arial" w:hAnsi="Arial" w:cs="Arial"/>
-        </w:rPr>
-        <w:t xml:space="preserve"> 267: 39–45. </w:t>
-      </w:r>
-      <w:hyperlink r:id="rId34">
+        <w:t>arXiv</w:t>
+      </w:r>
+      <w:r>
+        <w:rPr>
+          <w:rFonts w:ascii="Arial" w:hAnsi="Arial" w:cs="Arial"/>
+        </w:rPr>
+        <w:t xml:space="preserve">. </w:t>
+      </w:r>
+      <w:hyperlink r:id="rId32">
         <w:r>
           <w:rPr>
             <w:rStyle w:val="EnlladInternet"/>
             <w:rFonts w:ascii="Arial" w:hAnsi="Arial" w:cs="Arial"/>
             <w:color w:val="000000" w:themeColor="text1"/>
-          </w:rPr>
-          <w:t>https://doi.org/10.3233/SHTI190803</w:t>
+            <w:lang w:val="es-ES_tradnl"/>
+          </w:rPr>
+          <w:t>http://arxiv.org/abs/1907.10940v1</w:t>
         </w:r>
       </w:hyperlink>
       <w:r>
         <w:rPr>
           <w:rFonts w:ascii="Arial" w:hAnsi="Arial" w:cs="Arial"/>
           <w:color w:val="000000" w:themeColor="text1"/>
+          <w:lang w:val="es-ES_tradnl"/>
         </w:rPr>
         <w:t>.</w:t>
       </w:r>
@@ -20008,10 +20100,100 @@
           <w:rFonts w:ascii="Arial" w:hAnsi="Arial" w:cs="Arial"/>
         </w:rPr>
       </w:pPr>
-      <w:bookmarkStart w:id="240" w:name="ref-morina_cumulated_2021"/>
-      <w:bookmarkStart w:id="241" w:name="ref-Harkener20191"/>
+      <w:bookmarkStart w:id="240" w:name="ref-Harkener2019"/>
+      <w:bookmarkStart w:id="241" w:name="ref-An20191"/>
+      <w:bookmarkStart w:id="242" w:name="ref-Kodra2018"/>
       <w:bookmarkEnd w:id="240"/>
       <w:bookmarkEnd w:id="241"/>
+      <w:r>
+        <w:rPr>
+          <w:rFonts w:ascii="Arial" w:hAnsi="Arial" w:cs="Arial"/>
+          <w:lang w:val="es-ES_tradnl"/>
+        </w:rPr>
+        <w:t xml:space="preserve">[24] Kodra, Yllka, Jérôme Weinbach, Manuel Posada-De-La-Paz, Alessio Coi, S Lydie Lemonnier, David van Enckevort, Marco Roos, et al. 2018. </w:t>
+      </w:r>
+      <w:r>
+        <w:rPr>
+          <w:rFonts w:ascii="Arial" w:hAnsi="Arial" w:cs="Arial"/>
+        </w:rPr>
+        <w:t xml:space="preserve">“Recommendations for improving the quality of rare disease registries.” MDPI AG. </w:t>
+      </w:r>
+      <w:hyperlink r:id="rId33">
+        <w:r>
+          <w:rPr>
+            <w:rStyle w:val="EnlladInternet"/>
+            <w:rFonts w:ascii="Arial" w:hAnsi="Arial" w:cs="Arial"/>
+            <w:color w:val="000000" w:themeColor="text1"/>
+          </w:rPr>
+          <w:t>https://doi.org/10.3390/ijerph15081644</w:t>
+        </w:r>
+      </w:hyperlink>
+      <w:r>
+        <w:rPr>
+          <w:rFonts w:ascii="Arial" w:hAnsi="Arial" w:cs="Arial"/>
+          <w:color w:val="000000" w:themeColor="text1"/>
+        </w:rPr>
+        <w:t>.</w:t>
+      </w:r>
+      <w:bookmarkEnd w:id="242"/>
+    </w:p>
+    <w:p>
+      <w:pPr>
+        <w:pStyle w:val="Bibliography"/>
+        <w:spacing w:line="360" w:lineRule="auto"/>
+        <w:rPr>
+          <w:rFonts w:ascii="Arial" w:hAnsi="Arial" w:cs="Arial"/>
+        </w:rPr>
+      </w:pPr>
+      <w:r>
+        <w:rPr>
+          <w:rFonts w:ascii="Arial" w:hAnsi="Arial" w:cs="Arial"/>
+        </w:rPr>
+        <w:t xml:space="preserve">[25] Harkener, Sonja, Jürgen Stausberg, Christiane Hagel, and Roman Siddiqui. 2019. “Towards a Core Set of Indicators for Data Quality of Registries.” </w:t>
+      </w:r>
+      <w:r>
+        <w:rPr>
+          <w:rFonts w:ascii="Arial" w:hAnsi="Arial" w:cs="Arial"/>
+          <w:i/>
+        </w:rPr>
+        <w:t>Studies in Health Technology and Informatics</w:t>
+      </w:r>
+      <w:r>
+        <w:rPr>
+          <w:rFonts w:ascii="Arial" w:hAnsi="Arial" w:cs="Arial"/>
+        </w:rPr>
+        <w:t xml:space="preserve"> 267: 39–45. </w:t>
+      </w:r>
+      <w:hyperlink r:id="rId34">
+        <w:r>
+          <w:rPr>
+            <w:rStyle w:val="EnlladInternet"/>
+            <w:rFonts w:ascii="Arial" w:hAnsi="Arial" w:cs="Arial"/>
+            <w:color w:val="000000" w:themeColor="text1"/>
+          </w:rPr>
+          <w:t>https://doi.org/10.3233/SHTI190803</w:t>
+        </w:r>
+      </w:hyperlink>
+      <w:r>
+        <w:rPr>
+          <w:rFonts w:ascii="Arial" w:hAnsi="Arial" w:cs="Arial"/>
+          <w:color w:val="000000" w:themeColor="text1"/>
+        </w:rPr>
+        <w:t>.</w:t>
+      </w:r>
+    </w:p>
+    <w:p>
+      <w:pPr>
+        <w:pStyle w:val="Bibliography"/>
+        <w:spacing w:line="360" w:lineRule="auto"/>
+        <w:rPr>
+          <w:rFonts w:ascii="Arial" w:hAnsi="Arial" w:cs="Arial"/>
+        </w:rPr>
+      </w:pPr>
+      <w:bookmarkStart w:id="243" w:name="ref-morina_cumulated_2021"/>
+      <w:bookmarkStart w:id="244" w:name="ref-Harkener20191"/>
+      <w:bookmarkEnd w:id="243"/>
+      <w:bookmarkEnd w:id="244"/>
       <w:r>
         <w:rPr>
           <w:rFonts w:ascii="Arial" w:hAnsi="Arial" w:cs="Arial"/>
@@ -20061,9 +20243,9 @@
         <w:pStyle w:val="Bibliography"/>
         <w:spacing w:line="360" w:lineRule="auto"/>
       </w:pPr>
-      <w:bookmarkStart w:id="242" w:name="ref-morina_cumulated_20211"/>
-      <w:bookmarkStart w:id="243" w:name="ref-Zhao2020"/>
-      <w:bookmarkEnd w:id="242"/>
+      <w:bookmarkStart w:id="245" w:name="ref-morina_cumulated_20211"/>
+      <w:bookmarkStart w:id="246" w:name="ref-Zhao2020"/>
+      <w:bookmarkEnd w:id="245"/>
       <w:r>
         <w:rPr>
           <w:rFonts w:ascii="Arial" w:hAnsi="Arial" w:cs="Arial"/>
@@ -20099,8 +20281,8 @@
         </w:rPr>
         <w:t>.</w:t>
       </w:r>
-      <w:bookmarkEnd w:id="194"/>
-      <w:bookmarkEnd w:id="243"/>
+      <w:bookmarkEnd w:id="197"/>
+      <w:bookmarkEnd w:id="246"/>
     </w:p>
     <w:sectPr>
       <w:pgSz w:w="12240" w:h="15840"/>

</xml_diff>